<commit_message>
Added meeting agend for 2016-05-27
</commit_message>
<xml_diff>
--- a/documentation/meeting agendas/MeetingAgenda 2016-05-25.docx
+++ b/documentation/meeting agendas/MeetingAgenda 2016-05-25.docx
@@ -1,6 +1,6 @@
 
 <file path=word/document.xml><?xml version="1.0" encoding="utf-8"?>
-<w:document xmlns:wpc="http://schemas.microsoft.com/office/word/2010/wordprocessingCanvas" xmlns:mo="http://schemas.microsoft.com/office/mac/office/2008/main" xmlns:mc="http://schemas.openxmlformats.org/markup-compatibility/2006" xmlns:mv="urn:schemas-microsoft-com:mac:vml" xmlns:o="urn:schemas-microsoft-com:office:office" xmlns:r="http://schemas.openxmlformats.org/officeDocument/2006/relationships" xmlns:m="http://schemas.openxmlformats.org/officeDocument/2006/math" xmlns:v="urn:schemas-microsoft-com:vml" xmlns:wp14="http://schemas.microsoft.com/office/word/2010/wordprocessingDrawing" xmlns:wp="http://schemas.openxmlformats.org/drawingml/2006/wordprocessingDrawing" xmlns:w10="urn:schemas-microsoft-com:office:word" xmlns:w="http://schemas.openxmlformats.org/wordprocessingml/2006/main" xmlns:w14="http://schemas.microsoft.com/office/word/2010/wordml" xmlns:w15="http://schemas.microsoft.com/office/word/2012/wordml" xmlns:wpg="http://schemas.microsoft.com/office/word/2010/wordprocessingGroup" xmlns:wpi="http://schemas.microsoft.com/office/word/2010/wordprocessingInk" xmlns:wne="http://schemas.microsoft.com/office/word/2006/wordml" xmlns:wps="http://schemas.microsoft.com/office/word/2010/wordprocessingShape" mc:Ignorable="w14 w15 wp14">
+<w:document xmlns:wpc="http://schemas.microsoft.com/office/word/2010/wordprocessingCanvas" xmlns:mc="http://schemas.openxmlformats.org/markup-compatibility/2006" xmlns:o="urn:schemas-microsoft-com:office:office" xmlns:r="http://schemas.openxmlformats.org/officeDocument/2006/relationships" xmlns:m="http://schemas.openxmlformats.org/officeDocument/2006/math" xmlns:v="urn:schemas-microsoft-com:vml" xmlns:wp14="http://schemas.microsoft.com/office/word/2010/wordprocessingDrawing" xmlns:wp="http://schemas.openxmlformats.org/drawingml/2006/wordprocessingDrawing" xmlns:w10="urn:schemas-microsoft-com:office:word" xmlns:w="http://schemas.openxmlformats.org/wordprocessingml/2006/main" xmlns:w14="http://schemas.microsoft.com/office/word/2010/wordml" xmlns:w15="http://schemas.microsoft.com/office/word/2012/wordml" xmlns:wpg="http://schemas.microsoft.com/office/word/2010/wordprocessingGroup" xmlns:wpi="http://schemas.microsoft.com/office/word/2010/wordprocessingInk" xmlns:wne="http://schemas.microsoft.com/office/word/2006/wordml" xmlns:wps="http://schemas.microsoft.com/office/word/2010/wordprocessingShape" mc:Ignorable="w14 w15 wp14">
   <w:body>
     <w:p>
       <w:pPr>
@@ -365,10 +365,19 @@
           <w:szCs w:val="24"/>
           <w:lang w:val="en-US"/>
         </w:rPr>
-        <w:t>Next meeting: Friday 27/5.</w:t>
+        <w:t>Next meeting: Friday 27</w:t>
       </w:r>
       <w:bookmarkStart w:id="1" w:name="_GoBack"/>
       <w:bookmarkEnd w:id="1"/>
+      <w:r>
+        <w:rPr>
+          <w:rFonts w:ascii="Calibri" w:eastAsia="Calibri" w:hAnsi="Calibri" w:cs="Calibri"/>
+          <w:sz w:val="24"/>
+          <w:szCs w:val="24"/>
+          <w:lang w:val="en-US"/>
+        </w:rPr>
+        <w:t>/5.</w:t>
+      </w:r>
     </w:p>
     <w:p>
       <w:pPr>
@@ -404,8 +413,8 @@
 </file>
 
 <file path=word/numbering.xml><?xml version="1.0" encoding="utf-8"?>
-<w:numbering xmlns:wpc="http://schemas.microsoft.com/office/word/2010/wordprocessingCanvas" xmlns:mo="http://schemas.microsoft.com/office/mac/office/2008/main" xmlns:mc="http://schemas.openxmlformats.org/markup-compatibility/2006" xmlns:mv="urn:schemas-microsoft-com:mac:vml" xmlns:o="urn:schemas-microsoft-com:office:office" xmlns:r="http://schemas.openxmlformats.org/officeDocument/2006/relationships" xmlns:m="http://schemas.openxmlformats.org/officeDocument/2006/math" xmlns:v="urn:schemas-microsoft-com:vml" xmlns:wp14="http://schemas.microsoft.com/office/word/2010/wordprocessingDrawing" xmlns:wp="http://schemas.openxmlformats.org/drawingml/2006/wordprocessingDrawing" xmlns:w10="urn:schemas-microsoft-com:office:word" xmlns:w="http://schemas.openxmlformats.org/wordprocessingml/2006/main" xmlns:w14="http://schemas.microsoft.com/office/word/2010/wordml" xmlns:w15="http://schemas.microsoft.com/office/word/2012/wordml" xmlns:wpg="http://schemas.microsoft.com/office/word/2010/wordprocessingGroup" xmlns:wpi="http://schemas.microsoft.com/office/word/2010/wordprocessingInk" xmlns:wne="http://schemas.microsoft.com/office/word/2006/wordml" xmlns:wps="http://schemas.microsoft.com/office/word/2010/wordprocessingShape" mc:Ignorable="w14 w15 wp14">
-  <w:abstractNum w:abstractNumId="0">
+<w:numbering xmlns:wpc="http://schemas.microsoft.com/office/word/2010/wordprocessingCanvas" xmlns:mc="http://schemas.openxmlformats.org/markup-compatibility/2006" xmlns:o="urn:schemas-microsoft-com:office:office" xmlns:r="http://schemas.openxmlformats.org/officeDocument/2006/relationships" xmlns:m="http://schemas.openxmlformats.org/officeDocument/2006/math" xmlns:v="urn:schemas-microsoft-com:vml" xmlns:wp14="http://schemas.microsoft.com/office/word/2010/wordprocessingDrawing" xmlns:wp="http://schemas.openxmlformats.org/drawingml/2006/wordprocessingDrawing" xmlns:w10="urn:schemas-microsoft-com:office:word" xmlns:w="http://schemas.openxmlformats.org/wordprocessingml/2006/main" xmlns:w14="http://schemas.microsoft.com/office/word/2010/wordml" xmlns:w15="http://schemas.microsoft.com/office/word/2012/wordml" xmlns:wpg="http://schemas.microsoft.com/office/word/2010/wordprocessingGroup" xmlns:wpi="http://schemas.microsoft.com/office/word/2010/wordprocessingInk" xmlns:wne="http://schemas.microsoft.com/office/word/2006/wordml" xmlns:wps="http://schemas.microsoft.com/office/word/2010/wordprocessingShape" mc:Ignorable="w14 w15 wp14">
+  <w:abstractNum w:abstractNumId="0" w15:restartNumberingAfterBreak="0">
     <w:nsid w:val="2BC431DF"/>
     <w:multiLevelType w:val="hybridMultilevel"/>
     <w:tmpl w:val="2D30D760"/>
@@ -518,7 +527,7 @@
       </w:rPr>
     </w:lvl>
   </w:abstractNum>
-  <w:abstractNum w:abstractNumId="1">
+  <w:abstractNum w:abstractNumId="1" w15:restartNumberingAfterBreak="0">
     <w:nsid w:val="3D715BD6"/>
     <w:multiLevelType w:val="multilevel"/>
     <w:tmpl w:val="CD30410C"/>
@@ -640,7 +649,7 @@
       </w:rPr>
     </w:lvl>
   </w:abstractNum>
-  <w:abstractNum w:abstractNumId="2">
+  <w:abstractNum w:abstractNumId="2" w15:restartNumberingAfterBreak="0">
     <w:nsid w:val="6B706CB0"/>
     <w:multiLevelType w:val="hybridMultilevel"/>
     <w:tmpl w:val="B4A6F20C"/>
@@ -753,7 +762,7 @@
       </w:rPr>
     </w:lvl>
   </w:abstractNum>
-  <w:abstractNum w:abstractNumId="3">
+  <w:abstractNum w:abstractNumId="3" w15:restartNumberingAfterBreak="0">
     <w:nsid w:val="788430BC"/>
     <w:multiLevelType w:val="hybridMultilevel"/>
     <w:tmpl w:val="B1DA9102"/>
@@ -898,7 +907,7 @@
       </w:pPr>
     </w:pPrDefault>
   </w:docDefaults>
-  <w:latentStyles w:defLockedState="0" w:defUIPriority="99" w:defSemiHidden="0" w:defUnhideWhenUsed="0" w:defQFormat="0" w:count="380">
+  <w:latentStyles w:defLockedState="0" w:defUIPriority="99" w:defSemiHidden="0" w:defUnhideWhenUsed="0" w:defQFormat="0" w:count="371">
     <w:lsdException w:name="Normal" w:uiPriority="0" w:qFormat="1"/>
     <w:lsdException w:name="heading 1" w:uiPriority="9" w:qFormat="1"/>
     <w:lsdException w:name="heading 2" w:semiHidden="1" w:uiPriority="9" w:unhideWhenUsed="1" w:qFormat="1"/>

</xml_diff>